<commit_message>
fix(ui): Finalize dashboard layout and styling
- Fixed UI bug where the dashboard did not fill the viewport width/height, leaving white gaps.
- Updated Dashboard.tsx to use a flex-column layout with 'minHeight: 100vh'.
- Forced Container to 'maxWidth: false' to utilize full screen space while maintaining responsive padding.
- Refined AppBar positioning to 'static' for natural document flow.
- Cleaned up redundant CSS imports.
- Reorganized page components into 'auth' and 'dashboard' directories for maintainability.
</commit_message>
<xml_diff>
--- a/project-bug history and fixes.docx
+++ b/project-bug history and fixes.docx
@@ -1558,6 +1558,2410 @@
         <w:t xml:space="preserve"> to ensure a cascade delete.</w:t>
       </w:r>
     </w:p>
+    <w:p/>
+    <w:tbl>
+      <w:tblPr>
+        <w:tblW w:w="0" w:type="auto"/>
+        <w:tblCellSpacing w:w="15" w:type="dxa"/>
+        <w:tblCellMar>
+          <w:left w:w="0" w:type="dxa"/>
+          <w:right w:w="0" w:type="dxa"/>
+        </w:tblCellMar>
+        <w:tblLook w:val="04A0" w:firstRow="1" w:lastRow="0" w:firstColumn="1" w:lastColumn="0" w:noHBand="0" w:noVBand="1"/>
+      </w:tblPr>
+      <w:tblGrid>
+        <w:gridCol w:w="1212"/>
+        <w:gridCol w:w="3096"/>
+        <w:gridCol w:w="2576"/>
+        <w:gridCol w:w="2126"/>
+      </w:tblGrid>
+      <w:tr>
+        <w:trPr>
+          <w:tblHeader/>
+          <w:tblCellSpacing w:w="15" w:type="dxa"/>
+        </w:trPr>
+        <w:tc>
+          <w:tcPr>
+            <w:tcW w:w="0" w:type="auto"/>
+            <w:tcBorders>
+              <w:top w:val="single" w:sz="6" w:space="0" w:color="auto"/>
+              <w:left w:val="single" w:sz="6" w:space="0" w:color="auto"/>
+              <w:bottom w:val="single" w:sz="6" w:space="0" w:color="auto"/>
+              <w:right w:val="single" w:sz="6" w:space="0" w:color="auto"/>
+            </w:tcBorders>
+            <w:tcMar>
+              <w:top w:w="120" w:type="dxa"/>
+              <w:left w:w="180" w:type="dxa"/>
+              <w:bottom w:w="120" w:type="dxa"/>
+              <w:right w:w="180" w:type="dxa"/>
+            </w:tcMar>
+            <w:vAlign w:val="center"/>
+            <w:hideMark/>
+          </w:tcPr>
+          <w:p>
+            <w:r>
+              <w:rPr>
+                <w:b/>
+                <w:bCs/>
+              </w:rPr>
+              <w:t>Phase</w:t>
+            </w:r>
+          </w:p>
+        </w:tc>
+        <w:tc>
+          <w:tcPr>
+            <w:tcW w:w="0" w:type="auto"/>
+            <w:tcBorders>
+              <w:top w:val="single" w:sz="6" w:space="0" w:color="auto"/>
+              <w:left w:val="single" w:sz="6" w:space="0" w:color="auto"/>
+              <w:bottom w:val="single" w:sz="6" w:space="0" w:color="auto"/>
+              <w:right w:val="single" w:sz="6" w:space="0" w:color="auto"/>
+            </w:tcBorders>
+            <w:tcMar>
+              <w:top w:w="120" w:type="dxa"/>
+              <w:left w:w="180" w:type="dxa"/>
+              <w:bottom w:w="120" w:type="dxa"/>
+              <w:right w:w="180" w:type="dxa"/>
+            </w:tcMar>
+            <w:vAlign w:val="center"/>
+            <w:hideMark/>
+          </w:tcPr>
+          <w:p>
+            <w:r>
+              <w:rPr>
+                <w:b/>
+                <w:bCs/>
+              </w:rPr>
+              <w:t>Issue</w:t>
+            </w:r>
+          </w:p>
+        </w:tc>
+        <w:tc>
+          <w:tcPr>
+            <w:tcW w:w="0" w:type="auto"/>
+            <w:tcBorders>
+              <w:top w:val="single" w:sz="6" w:space="0" w:color="auto"/>
+              <w:left w:val="single" w:sz="6" w:space="0" w:color="auto"/>
+              <w:bottom w:val="single" w:sz="6" w:space="0" w:color="auto"/>
+              <w:right w:val="single" w:sz="6" w:space="0" w:color="auto"/>
+            </w:tcBorders>
+            <w:tcMar>
+              <w:top w:w="120" w:type="dxa"/>
+              <w:left w:w="180" w:type="dxa"/>
+              <w:bottom w:w="120" w:type="dxa"/>
+              <w:right w:w="180" w:type="dxa"/>
+            </w:tcMar>
+            <w:vAlign w:val="center"/>
+            <w:hideMark/>
+          </w:tcPr>
+          <w:p>
+            <w:r>
+              <w:rPr>
+                <w:b/>
+                <w:bCs/>
+              </w:rPr>
+              <w:t>Root Cause</w:t>
+            </w:r>
+          </w:p>
+        </w:tc>
+        <w:tc>
+          <w:tcPr>
+            <w:tcW w:w="0" w:type="auto"/>
+            <w:tcBorders>
+              <w:top w:val="single" w:sz="6" w:space="0" w:color="auto"/>
+              <w:left w:val="single" w:sz="6" w:space="0" w:color="auto"/>
+              <w:bottom w:val="single" w:sz="6" w:space="0" w:color="auto"/>
+              <w:right w:val="single" w:sz="6" w:space="0" w:color="auto"/>
+            </w:tcBorders>
+            <w:tcMar>
+              <w:top w:w="120" w:type="dxa"/>
+              <w:left w:w="180" w:type="dxa"/>
+              <w:bottom w:w="120" w:type="dxa"/>
+              <w:right w:w="180" w:type="dxa"/>
+            </w:tcMar>
+            <w:vAlign w:val="center"/>
+            <w:hideMark/>
+          </w:tcPr>
+          <w:p>
+            <w:r>
+              <w:rPr>
+                <w:b/>
+                <w:bCs/>
+              </w:rPr>
+              <w:t>Fix</w:t>
+            </w:r>
+          </w:p>
+        </w:tc>
+      </w:tr>
+      <w:tr>
+        <w:trPr>
+          <w:tblCellSpacing w:w="15" w:type="dxa"/>
+        </w:trPr>
+        <w:tc>
+          <w:tcPr>
+            <w:tcW w:w="0" w:type="auto"/>
+            <w:tcBorders>
+              <w:top w:val="single" w:sz="6" w:space="0" w:color="auto"/>
+              <w:left w:val="single" w:sz="6" w:space="0" w:color="auto"/>
+              <w:bottom w:val="single" w:sz="6" w:space="0" w:color="auto"/>
+              <w:right w:val="single" w:sz="6" w:space="0" w:color="auto"/>
+            </w:tcBorders>
+            <w:tcMar>
+              <w:top w:w="120" w:type="dxa"/>
+              <w:left w:w="180" w:type="dxa"/>
+              <w:bottom w:w="120" w:type="dxa"/>
+              <w:right w:w="180" w:type="dxa"/>
+            </w:tcMar>
+            <w:vAlign w:val="center"/>
+            <w:hideMark/>
+          </w:tcPr>
+          <w:p>
+            <w:r>
+              <w:rPr>
+                <w:b/>
+                <w:bCs/>
+              </w:rPr>
+              <w:t>Testing</w:t>
+            </w:r>
+          </w:p>
+        </w:tc>
+        <w:tc>
+          <w:tcPr>
+            <w:tcW w:w="0" w:type="auto"/>
+            <w:tcBorders>
+              <w:top w:val="single" w:sz="6" w:space="0" w:color="auto"/>
+              <w:left w:val="single" w:sz="6" w:space="0" w:color="auto"/>
+              <w:bottom w:val="single" w:sz="6" w:space="0" w:color="auto"/>
+              <w:right w:val="single" w:sz="6" w:space="0" w:color="auto"/>
+            </w:tcBorders>
+            <w:tcMar>
+              <w:top w:w="120" w:type="dxa"/>
+              <w:left w:w="180" w:type="dxa"/>
+              <w:bottom w:w="120" w:type="dxa"/>
+              <w:right w:w="180" w:type="dxa"/>
+            </w:tcMar>
+            <w:vAlign w:val="center"/>
+            <w:hideMark/>
+          </w:tcPr>
+          <w:p>
+            <w:proofErr w:type="spellStart"/>
+            <w:r>
+              <w:t>IllegalState</w:t>
+            </w:r>
+            <w:proofErr w:type="spellEnd"/>
+            <w:r>
+              <w:t xml:space="preserve">: Failed to load </w:t>
+            </w:r>
+            <w:proofErr w:type="spellStart"/>
+            <w:r>
+              <w:t>ApplicationContext</w:t>
+            </w:r>
+            <w:proofErr w:type="spellEnd"/>
+            <w:r>
+              <w:t xml:space="preserve"> in CI pipeline.</w:t>
+            </w:r>
+          </w:p>
+        </w:tc>
+        <w:tc>
+          <w:tcPr>
+            <w:tcW w:w="0" w:type="auto"/>
+            <w:tcBorders>
+              <w:top w:val="single" w:sz="6" w:space="0" w:color="auto"/>
+              <w:left w:val="single" w:sz="6" w:space="0" w:color="auto"/>
+              <w:bottom w:val="single" w:sz="6" w:space="0" w:color="auto"/>
+              <w:right w:val="single" w:sz="6" w:space="0" w:color="auto"/>
+            </w:tcBorders>
+            <w:tcMar>
+              <w:top w:w="120" w:type="dxa"/>
+              <w:left w:w="180" w:type="dxa"/>
+              <w:bottom w:w="120" w:type="dxa"/>
+              <w:right w:w="180" w:type="dxa"/>
+            </w:tcMar>
+            <w:vAlign w:val="center"/>
+            <w:hideMark/>
+          </w:tcPr>
+          <w:p>
+            <w:r>
+              <w:t>Missing environment variables (JWT_SECRET_KEY) in GitHub Actions runner.</w:t>
+            </w:r>
+          </w:p>
+        </w:tc>
+        <w:tc>
+          <w:tcPr>
+            <w:tcW w:w="0" w:type="auto"/>
+            <w:tcBorders>
+              <w:top w:val="single" w:sz="6" w:space="0" w:color="auto"/>
+              <w:left w:val="single" w:sz="6" w:space="0" w:color="auto"/>
+              <w:bottom w:val="single" w:sz="6" w:space="0" w:color="auto"/>
+              <w:right w:val="single" w:sz="6" w:space="0" w:color="auto"/>
+            </w:tcBorders>
+            <w:tcMar>
+              <w:top w:w="120" w:type="dxa"/>
+              <w:left w:w="180" w:type="dxa"/>
+              <w:bottom w:w="120" w:type="dxa"/>
+              <w:right w:w="180" w:type="dxa"/>
+            </w:tcMar>
+            <w:vAlign w:val="center"/>
+            <w:hideMark/>
+          </w:tcPr>
+          <w:p>
+            <w:r>
+              <w:t xml:space="preserve">Updated </w:t>
+            </w:r>
+            <w:proofErr w:type="spellStart"/>
+            <w:r>
+              <w:t>ci.yml</w:t>
+            </w:r>
+            <w:proofErr w:type="spellEnd"/>
+            <w:r>
+              <w:t xml:space="preserve"> to inject dummy environment variables into the </w:t>
+            </w:r>
+            <w:proofErr w:type="spellStart"/>
+            <w:r>
+              <w:t>mvn</w:t>
+            </w:r>
+            <w:proofErr w:type="spellEnd"/>
+            <w:r>
+              <w:t xml:space="preserve"> test step.</w:t>
+            </w:r>
+          </w:p>
+        </w:tc>
+      </w:tr>
+      <w:tr>
+        <w:trPr>
+          <w:tblCellSpacing w:w="15" w:type="dxa"/>
+        </w:trPr>
+        <w:tc>
+          <w:tcPr>
+            <w:tcW w:w="0" w:type="auto"/>
+            <w:tcBorders>
+              <w:top w:val="single" w:sz="6" w:space="0" w:color="auto"/>
+              <w:left w:val="single" w:sz="6" w:space="0" w:color="auto"/>
+              <w:bottom w:val="single" w:sz="6" w:space="0" w:color="auto"/>
+              <w:right w:val="single" w:sz="6" w:space="0" w:color="auto"/>
+            </w:tcBorders>
+            <w:tcMar>
+              <w:top w:w="120" w:type="dxa"/>
+              <w:left w:w="180" w:type="dxa"/>
+              <w:bottom w:w="120" w:type="dxa"/>
+              <w:right w:w="180" w:type="dxa"/>
+            </w:tcMar>
+            <w:vAlign w:val="center"/>
+            <w:hideMark/>
+          </w:tcPr>
+          <w:p>
+            <w:r>
+              <w:rPr>
+                <w:b/>
+                <w:bCs/>
+              </w:rPr>
+              <w:t>Testing</w:t>
+            </w:r>
+          </w:p>
+        </w:tc>
+        <w:tc>
+          <w:tcPr>
+            <w:tcW w:w="0" w:type="auto"/>
+            <w:tcBorders>
+              <w:top w:val="single" w:sz="6" w:space="0" w:color="auto"/>
+              <w:left w:val="single" w:sz="6" w:space="0" w:color="auto"/>
+              <w:bottom w:val="single" w:sz="6" w:space="0" w:color="auto"/>
+              <w:right w:val="single" w:sz="6" w:space="0" w:color="auto"/>
+            </w:tcBorders>
+            <w:tcMar>
+              <w:top w:w="120" w:type="dxa"/>
+              <w:left w:w="180" w:type="dxa"/>
+              <w:bottom w:w="120" w:type="dxa"/>
+              <w:right w:w="180" w:type="dxa"/>
+            </w:tcMar>
+            <w:vAlign w:val="center"/>
+            <w:hideMark/>
+          </w:tcPr>
+          <w:p>
+            <w:r>
+              <w:t>release version 25 not supported during Maven build.</w:t>
+            </w:r>
+          </w:p>
+        </w:tc>
+        <w:tc>
+          <w:tcPr>
+            <w:tcW w:w="0" w:type="auto"/>
+            <w:tcBorders>
+              <w:top w:val="single" w:sz="6" w:space="0" w:color="auto"/>
+              <w:left w:val="single" w:sz="6" w:space="0" w:color="auto"/>
+              <w:bottom w:val="single" w:sz="6" w:space="0" w:color="auto"/>
+              <w:right w:val="single" w:sz="6" w:space="0" w:color="auto"/>
+            </w:tcBorders>
+            <w:tcMar>
+              <w:top w:w="120" w:type="dxa"/>
+              <w:left w:w="180" w:type="dxa"/>
+              <w:bottom w:w="120" w:type="dxa"/>
+              <w:right w:w="180" w:type="dxa"/>
+            </w:tcMar>
+            <w:vAlign w:val="center"/>
+            <w:hideMark/>
+          </w:tcPr>
+          <w:p>
+            <w:r>
+              <w:t>pom.xml required Java 25, but CI/CD runner defaulted to Java 21.</w:t>
+            </w:r>
+          </w:p>
+        </w:tc>
+        <w:tc>
+          <w:tcPr>
+            <w:tcW w:w="0" w:type="auto"/>
+            <w:tcBorders>
+              <w:top w:val="single" w:sz="6" w:space="0" w:color="auto"/>
+              <w:left w:val="single" w:sz="6" w:space="0" w:color="auto"/>
+              <w:bottom w:val="single" w:sz="6" w:space="0" w:color="auto"/>
+              <w:right w:val="single" w:sz="6" w:space="0" w:color="auto"/>
+            </w:tcBorders>
+            <w:tcMar>
+              <w:top w:w="120" w:type="dxa"/>
+              <w:left w:w="180" w:type="dxa"/>
+              <w:bottom w:w="120" w:type="dxa"/>
+              <w:right w:w="180" w:type="dxa"/>
+            </w:tcMar>
+            <w:vAlign w:val="center"/>
+            <w:hideMark/>
+          </w:tcPr>
+          <w:p>
+            <w:r>
+              <w:t xml:space="preserve">Updated </w:t>
+            </w:r>
+            <w:proofErr w:type="spellStart"/>
+            <w:r>
+              <w:t>ci.yml</w:t>
+            </w:r>
+            <w:proofErr w:type="spellEnd"/>
+            <w:r>
+              <w:t xml:space="preserve"> setup-java step to use java-version: '25'.</w:t>
+            </w:r>
+          </w:p>
+        </w:tc>
+      </w:tr>
+      <w:tr>
+        <w:trPr>
+          <w:tblCellSpacing w:w="15" w:type="dxa"/>
+        </w:trPr>
+        <w:tc>
+          <w:tcPr>
+            <w:tcW w:w="0" w:type="auto"/>
+            <w:tcBorders>
+              <w:top w:val="single" w:sz="6" w:space="0" w:color="auto"/>
+              <w:left w:val="single" w:sz="6" w:space="0" w:color="auto"/>
+              <w:bottom w:val="single" w:sz="6" w:space="0" w:color="auto"/>
+              <w:right w:val="single" w:sz="6" w:space="0" w:color="auto"/>
+            </w:tcBorders>
+            <w:tcMar>
+              <w:top w:w="120" w:type="dxa"/>
+              <w:left w:w="180" w:type="dxa"/>
+              <w:bottom w:w="120" w:type="dxa"/>
+              <w:right w:w="180" w:type="dxa"/>
+            </w:tcMar>
+            <w:vAlign w:val="center"/>
+            <w:hideMark/>
+          </w:tcPr>
+          <w:p>
+            <w:r>
+              <w:rPr>
+                <w:b/>
+                <w:bCs/>
+              </w:rPr>
+              <w:t>Testing</w:t>
+            </w:r>
+          </w:p>
+        </w:tc>
+        <w:tc>
+          <w:tcPr>
+            <w:tcW w:w="0" w:type="auto"/>
+            <w:tcBorders>
+              <w:top w:val="single" w:sz="6" w:space="0" w:color="auto"/>
+              <w:left w:val="single" w:sz="6" w:space="0" w:color="auto"/>
+              <w:bottom w:val="single" w:sz="6" w:space="0" w:color="auto"/>
+              <w:right w:val="single" w:sz="6" w:space="0" w:color="auto"/>
+            </w:tcBorders>
+            <w:tcMar>
+              <w:top w:w="120" w:type="dxa"/>
+              <w:left w:w="180" w:type="dxa"/>
+              <w:bottom w:w="120" w:type="dxa"/>
+              <w:right w:w="180" w:type="dxa"/>
+            </w:tcMar>
+            <w:vAlign w:val="center"/>
+            <w:hideMark/>
+          </w:tcPr>
+          <w:p>
+            <w:r>
+              <w:t>duplicate class error during compilation.</w:t>
+            </w:r>
+          </w:p>
+        </w:tc>
+        <w:tc>
+          <w:tcPr>
+            <w:tcW w:w="0" w:type="auto"/>
+            <w:tcBorders>
+              <w:top w:val="single" w:sz="6" w:space="0" w:color="auto"/>
+              <w:left w:val="single" w:sz="6" w:space="0" w:color="auto"/>
+              <w:bottom w:val="single" w:sz="6" w:space="0" w:color="auto"/>
+              <w:right w:val="single" w:sz="6" w:space="0" w:color="auto"/>
+            </w:tcBorders>
+            <w:tcMar>
+              <w:top w:w="120" w:type="dxa"/>
+              <w:left w:w="180" w:type="dxa"/>
+              <w:bottom w:w="120" w:type="dxa"/>
+              <w:right w:w="180" w:type="dxa"/>
+            </w:tcMar>
+            <w:vAlign w:val="center"/>
+            <w:hideMark/>
+          </w:tcPr>
+          <w:p>
+            <w:r>
+              <w:t xml:space="preserve">Git tracked both </w:t>
+            </w:r>
+            <w:proofErr w:type="spellStart"/>
+            <w:r>
+              <w:t>subIntel</w:t>
+            </w:r>
+            <w:proofErr w:type="spellEnd"/>
+            <w:r>
+              <w:t xml:space="preserve"> and </w:t>
+            </w:r>
+            <w:proofErr w:type="spellStart"/>
+            <w:r>
+              <w:t>subintel</w:t>
+            </w:r>
+            <w:proofErr w:type="spellEnd"/>
+            <w:r>
+              <w:t xml:space="preserve"> folders due to case-insensitivity on Windows vs. Linux.</w:t>
+            </w:r>
+          </w:p>
+        </w:tc>
+        <w:tc>
+          <w:tcPr>
+            <w:tcW w:w="0" w:type="auto"/>
+            <w:tcBorders>
+              <w:top w:val="single" w:sz="6" w:space="0" w:color="auto"/>
+              <w:left w:val="single" w:sz="6" w:space="0" w:color="auto"/>
+              <w:bottom w:val="single" w:sz="6" w:space="0" w:color="auto"/>
+              <w:right w:val="single" w:sz="6" w:space="0" w:color="auto"/>
+            </w:tcBorders>
+            <w:tcMar>
+              <w:top w:w="120" w:type="dxa"/>
+              <w:left w:w="180" w:type="dxa"/>
+              <w:bottom w:w="120" w:type="dxa"/>
+              <w:right w:w="180" w:type="dxa"/>
+            </w:tcMar>
+            <w:vAlign w:val="center"/>
+            <w:hideMark/>
+          </w:tcPr>
+          <w:p>
+            <w:r>
+              <w:t>Ran git rm -r --cached on the incorrect folder to remove "ghost" duplicates from the index.</w:t>
+            </w:r>
+          </w:p>
+        </w:tc>
+      </w:tr>
+      <w:tr>
+        <w:trPr>
+          <w:tblCellSpacing w:w="15" w:type="dxa"/>
+        </w:trPr>
+        <w:tc>
+          <w:tcPr>
+            <w:tcW w:w="0" w:type="auto"/>
+            <w:tcBorders>
+              <w:top w:val="single" w:sz="6" w:space="0" w:color="auto"/>
+              <w:left w:val="single" w:sz="6" w:space="0" w:color="auto"/>
+              <w:bottom w:val="single" w:sz="6" w:space="0" w:color="auto"/>
+              <w:right w:val="single" w:sz="6" w:space="0" w:color="auto"/>
+            </w:tcBorders>
+            <w:tcMar>
+              <w:top w:w="120" w:type="dxa"/>
+              <w:left w:w="180" w:type="dxa"/>
+              <w:bottom w:w="120" w:type="dxa"/>
+              <w:right w:w="180" w:type="dxa"/>
+            </w:tcMar>
+            <w:vAlign w:val="center"/>
+            <w:hideMark/>
+          </w:tcPr>
+          <w:p>
+            <w:r>
+              <w:rPr>
+                <w:b/>
+                <w:bCs/>
+              </w:rPr>
+              <w:t>Testing</w:t>
+            </w:r>
+          </w:p>
+        </w:tc>
+        <w:tc>
+          <w:tcPr>
+            <w:tcW w:w="0" w:type="auto"/>
+            <w:tcBorders>
+              <w:top w:val="single" w:sz="6" w:space="0" w:color="auto"/>
+              <w:left w:val="single" w:sz="6" w:space="0" w:color="auto"/>
+              <w:bottom w:val="single" w:sz="6" w:space="0" w:color="auto"/>
+              <w:right w:val="single" w:sz="6" w:space="0" w:color="auto"/>
+            </w:tcBorders>
+            <w:tcMar>
+              <w:top w:w="120" w:type="dxa"/>
+              <w:left w:w="180" w:type="dxa"/>
+              <w:bottom w:w="120" w:type="dxa"/>
+              <w:right w:w="180" w:type="dxa"/>
+            </w:tcMar>
+            <w:vAlign w:val="center"/>
+            <w:hideMark/>
+          </w:tcPr>
+          <w:p>
+            <w:proofErr w:type="spellStart"/>
+            <w:r>
+              <w:t>SubIntelApplicationTests</w:t>
+            </w:r>
+            <w:proofErr w:type="spellEnd"/>
+            <w:r>
+              <w:t xml:space="preserve"> failed in CI.</w:t>
+            </w:r>
+          </w:p>
+        </w:tc>
+        <w:tc>
+          <w:tcPr>
+            <w:tcW w:w="0" w:type="auto"/>
+            <w:tcBorders>
+              <w:top w:val="single" w:sz="6" w:space="0" w:color="auto"/>
+              <w:left w:val="single" w:sz="6" w:space="0" w:color="auto"/>
+              <w:bottom w:val="single" w:sz="6" w:space="0" w:color="auto"/>
+              <w:right w:val="single" w:sz="6" w:space="0" w:color="auto"/>
+            </w:tcBorders>
+            <w:tcMar>
+              <w:top w:w="120" w:type="dxa"/>
+              <w:left w:w="180" w:type="dxa"/>
+              <w:bottom w:w="120" w:type="dxa"/>
+              <w:right w:w="180" w:type="dxa"/>
+            </w:tcMar>
+            <w:vAlign w:val="center"/>
+            <w:hideMark/>
+          </w:tcPr>
+          <w:p>
+            <w:r>
+              <w:t>No database available in the GitHub Actions runner environment.</w:t>
+            </w:r>
+          </w:p>
+        </w:tc>
+        <w:tc>
+          <w:tcPr>
+            <w:tcW w:w="0" w:type="auto"/>
+            <w:tcBorders>
+              <w:top w:val="single" w:sz="6" w:space="0" w:color="auto"/>
+              <w:left w:val="single" w:sz="6" w:space="0" w:color="auto"/>
+              <w:bottom w:val="single" w:sz="6" w:space="0" w:color="auto"/>
+              <w:right w:val="single" w:sz="6" w:space="0" w:color="auto"/>
+            </w:tcBorders>
+            <w:tcMar>
+              <w:top w:w="120" w:type="dxa"/>
+              <w:left w:w="180" w:type="dxa"/>
+              <w:bottom w:w="120" w:type="dxa"/>
+              <w:right w:w="180" w:type="dxa"/>
+            </w:tcMar>
+            <w:vAlign w:val="center"/>
+            <w:hideMark/>
+          </w:tcPr>
+          <w:p>
+            <w:r>
+              <w:t xml:space="preserve">Added a </w:t>
+            </w:r>
+            <w:proofErr w:type="gramStart"/>
+            <w:r>
+              <w:t>services</w:t>
+            </w:r>
+            <w:proofErr w:type="gramEnd"/>
+            <w:r>
+              <w:t xml:space="preserve">: </w:t>
+            </w:r>
+            <w:proofErr w:type="spellStart"/>
+            <w:r>
+              <w:t>postgres</w:t>
+            </w:r>
+            <w:proofErr w:type="spellEnd"/>
+            <w:r>
+              <w:t xml:space="preserve"> container to </w:t>
+            </w:r>
+            <w:proofErr w:type="spellStart"/>
+            <w:r>
+              <w:t>ci.yml</w:t>
+            </w:r>
+            <w:proofErr w:type="spellEnd"/>
+            <w:r>
+              <w:t xml:space="preserve"> to provide a temporary DB for integration tests.</w:t>
+            </w:r>
+          </w:p>
+        </w:tc>
+      </w:tr>
+      <w:tr>
+        <w:trPr>
+          <w:tblCellSpacing w:w="15" w:type="dxa"/>
+        </w:trPr>
+        <w:tc>
+          <w:tcPr>
+            <w:tcW w:w="0" w:type="auto"/>
+            <w:tcBorders>
+              <w:top w:val="single" w:sz="6" w:space="0" w:color="auto"/>
+              <w:left w:val="single" w:sz="6" w:space="0" w:color="auto"/>
+              <w:bottom w:val="single" w:sz="6" w:space="0" w:color="auto"/>
+              <w:right w:val="single" w:sz="6" w:space="0" w:color="auto"/>
+            </w:tcBorders>
+            <w:tcMar>
+              <w:top w:w="120" w:type="dxa"/>
+              <w:left w:w="180" w:type="dxa"/>
+              <w:bottom w:w="120" w:type="dxa"/>
+              <w:right w:w="180" w:type="dxa"/>
+            </w:tcMar>
+            <w:vAlign w:val="center"/>
+            <w:hideMark/>
+          </w:tcPr>
+          <w:p>
+            <w:r>
+              <w:rPr>
+                <w:b/>
+                <w:bCs/>
+              </w:rPr>
+              <w:lastRenderedPageBreak/>
+              <w:t>Testing</w:t>
+            </w:r>
+          </w:p>
+        </w:tc>
+        <w:tc>
+          <w:tcPr>
+            <w:tcW w:w="0" w:type="auto"/>
+            <w:tcBorders>
+              <w:top w:val="single" w:sz="6" w:space="0" w:color="auto"/>
+              <w:left w:val="single" w:sz="6" w:space="0" w:color="auto"/>
+              <w:bottom w:val="single" w:sz="6" w:space="0" w:color="auto"/>
+              <w:right w:val="single" w:sz="6" w:space="0" w:color="auto"/>
+            </w:tcBorders>
+            <w:tcMar>
+              <w:top w:w="120" w:type="dxa"/>
+              <w:left w:w="180" w:type="dxa"/>
+              <w:bottom w:w="120" w:type="dxa"/>
+              <w:right w:w="180" w:type="dxa"/>
+            </w:tcMar>
+            <w:vAlign w:val="center"/>
+            <w:hideMark/>
+          </w:tcPr>
+          <w:p>
+            <w:r>
+              <w:t>Could not resolve placeholder 'FRONTEND_URL' in CI.</w:t>
+            </w:r>
+          </w:p>
+        </w:tc>
+        <w:tc>
+          <w:tcPr>
+            <w:tcW w:w="0" w:type="auto"/>
+            <w:tcBorders>
+              <w:top w:val="single" w:sz="6" w:space="0" w:color="auto"/>
+              <w:left w:val="single" w:sz="6" w:space="0" w:color="auto"/>
+              <w:bottom w:val="single" w:sz="6" w:space="0" w:color="auto"/>
+              <w:right w:val="single" w:sz="6" w:space="0" w:color="auto"/>
+            </w:tcBorders>
+            <w:tcMar>
+              <w:top w:w="120" w:type="dxa"/>
+              <w:left w:w="180" w:type="dxa"/>
+              <w:bottom w:w="120" w:type="dxa"/>
+              <w:right w:w="180" w:type="dxa"/>
+            </w:tcMar>
+            <w:vAlign w:val="center"/>
+            <w:hideMark/>
+          </w:tcPr>
+          <w:p>
+            <w:r>
+              <w:t xml:space="preserve">New env var added to </w:t>
+            </w:r>
+            <w:proofErr w:type="spellStart"/>
+            <w:proofErr w:type="gramStart"/>
+            <w:r>
+              <w:t>application.properties</w:t>
+            </w:r>
+            <w:proofErr w:type="spellEnd"/>
+            <w:proofErr w:type="gramEnd"/>
+            <w:r>
+              <w:t xml:space="preserve"> was missing in CI config.</w:t>
+            </w:r>
+          </w:p>
+        </w:tc>
+        <w:tc>
+          <w:tcPr>
+            <w:tcW w:w="0" w:type="auto"/>
+            <w:tcBorders>
+              <w:top w:val="single" w:sz="6" w:space="0" w:color="auto"/>
+              <w:left w:val="single" w:sz="6" w:space="0" w:color="auto"/>
+              <w:bottom w:val="single" w:sz="6" w:space="0" w:color="auto"/>
+              <w:right w:val="single" w:sz="6" w:space="0" w:color="auto"/>
+            </w:tcBorders>
+            <w:tcMar>
+              <w:top w:w="120" w:type="dxa"/>
+              <w:left w:w="180" w:type="dxa"/>
+              <w:bottom w:w="120" w:type="dxa"/>
+              <w:right w:w="180" w:type="dxa"/>
+            </w:tcMar>
+            <w:vAlign w:val="center"/>
+            <w:hideMark/>
+          </w:tcPr>
+          <w:p>
+            <w:r>
+              <w:t xml:space="preserve">Added dummy FRONTEND_URL to the env block in </w:t>
+            </w:r>
+            <w:proofErr w:type="spellStart"/>
+            <w:r>
+              <w:t>ci.yml</w:t>
+            </w:r>
+            <w:proofErr w:type="spellEnd"/>
+            <w:r>
+              <w:t>.</w:t>
+            </w:r>
+          </w:p>
+        </w:tc>
+      </w:tr>
+      <w:tr>
+        <w:trPr>
+          <w:tblCellSpacing w:w="15" w:type="dxa"/>
+        </w:trPr>
+        <w:tc>
+          <w:tcPr>
+            <w:tcW w:w="0" w:type="auto"/>
+            <w:tcBorders>
+              <w:top w:val="single" w:sz="6" w:space="0" w:color="auto"/>
+              <w:left w:val="single" w:sz="6" w:space="0" w:color="auto"/>
+              <w:bottom w:val="single" w:sz="6" w:space="0" w:color="auto"/>
+              <w:right w:val="single" w:sz="6" w:space="0" w:color="auto"/>
+            </w:tcBorders>
+            <w:tcMar>
+              <w:top w:w="120" w:type="dxa"/>
+              <w:left w:w="180" w:type="dxa"/>
+              <w:bottom w:w="120" w:type="dxa"/>
+              <w:right w:w="180" w:type="dxa"/>
+            </w:tcMar>
+            <w:vAlign w:val="center"/>
+            <w:hideMark/>
+          </w:tcPr>
+          <w:p>
+            <w:r>
+              <w:rPr>
+                <w:b/>
+                <w:bCs/>
+              </w:rPr>
+              <w:t>Docker</w:t>
+            </w:r>
+          </w:p>
+        </w:tc>
+        <w:tc>
+          <w:tcPr>
+            <w:tcW w:w="0" w:type="auto"/>
+            <w:tcBorders>
+              <w:top w:val="single" w:sz="6" w:space="0" w:color="auto"/>
+              <w:left w:val="single" w:sz="6" w:space="0" w:color="auto"/>
+              <w:bottom w:val="single" w:sz="6" w:space="0" w:color="auto"/>
+              <w:right w:val="single" w:sz="6" w:space="0" w:color="auto"/>
+            </w:tcBorders>
+            <w:tcMar>
+              <w:top w:w="120" w:type="dxa"/>
+              <w:left w:w="180" w:type="dxa"/>
+              <w:bottom w:w="120" w:type="dxa"/>
+              <w:right w:w="180" w:type="dxa"/>
+            </w:tcMar>
+            <w:vAlign w:val="center"/>
+            <w:hideMark/>
+          </w:tcPr>
+          <w:p>
+            <w:r>
+              <w:t>failed to calculate checksum ... "/</w:t>
+            </w:r>
+            <w:proofErr w:type="spellStart"/>
+            <w:r>
+              <w:t>src</w:t>
+            </w:r>
+            <w:proofErr w:type="spellEnd"/>
+            <w:r>
+              <w:t>": not found during build.</w:t>
+            </w:r>
+          </w:p>
+        </w:tc>
+        <w:tc>
+          <w:tcPr>
+            <w:tcW w:w="0" w:type="auto"/>
+            <w:tcBorders>
+              <w:top w:val="single" w:sz="6" w:space="0" w:color="auto"/>
+              <w:left w:val="single" w:sz="6" w:space="0" w:color="auto"/>
+              <w:bottom w:val="single" w:sz="6" w:space="0" w:color="auto"/>
+              <w:right w:val="single" w:sz="6" w:space="0" w:color="auto"/>
+            </w:tcBorders>
+            <w:tcMar>
+              <w:top w:w="120" w:type="dxa"/>
+              <w:left w:w="180" w:type="dxa"/>
+              <w:bottom w:w="120" w:type="dxa"/>
+              <w:right w:w="180" w:type="dxa"/>
+            </w:tcMar>
+            <w:vAlign w:val="center"/>
+            <w:hideMark/>
+          </w:tcPr>
+          <w:p>
+            <w:r>
+              <w:t xml:space="preserve">Wrong build context. docker-compose context </w:t>
+            </w:r>
+            <w:proofErr w:type="gramStart"/>
+            <w:r>
+              <w:t>was .</w:t>
+            </w:r>
+            <w:proofErr w:type="gramEnd"/>
+            <w:r>
+              <w:t xml:space="preserve">/backend, but files were </w:t>
+            </w:r>
+            <w:proofErr w:type="gramStart"/>
+            <w:r>
+              <w:t>in .</w:t>
+            </w:r>
+            <w:proofErr w:type="gramEnd"/>
+            <w:r>
+              <w:t>/backend/</w:t>
+            </w:r>
+            <w:proofErr w:type="spellStart"/>
+            <w:r>
+              <w:t>subIntel</w:t>
+            </w:r>
+            <w:proofErr w:type="spellEnd"/>
+            <w:r>
+              <w:t>.</w:t>
+            </w:r>
+          </w:p>
+        </w:tc>
+        <w:tc>
+          <w:tcPr>
+            <w:tcW w:w="0" w:type="auto"/>
+            <w:tcBorders>
+              <w:top w:val="single" w:sz="6" w:space="0" w:color="auto"/>
+              <w:left w:val="single" w:sz="6" w:space="0" w:color="auto"/>
+              <w:bottom w:val="single" w:sz="6" w:space="0" w:color="auto"/>
+              <w:right w:val="single" w:sz="6" w:space="0" w:color="auto"/>
+            </w:tcBorders>
+            <w:tcMar>
+              <w:top w:w="120" w:type="dxa"/>
+              <w:left w:w="180" w:type="dxa"/>
+              <w:bottom w:w="120" w:type="dxa"/>
+              <w:right w:w="180" w:type="dxa"/>
+            </w:tcMar>
+            <w:vAlign w:val="center"/>
+            <w:hideMark/>
+          </w:tcPr>
+          <w:p>
+            <w:r>
+              <w:t>Updated docker-</w:t>
+            </w:r>
+            <w:proofErr w:type="spellStart"/>
+            <w:r>
+              <w:t>compose.yml</w:t>
+            </w:r>
+            <w:proofErr w:type="spellEnd"/>
+            <w:r>
+              <w:t xml:space="preserve"> build context to point to the nested </w:t>
+            </w:r>
+            <w:proofErr w:type="spellStart"/>
+            <w:r>
+              <w:t>subIntel</w:t>
+            </w:r>
+            <w:proofErr w:type="spellEnd"/>
+            <w:r>
+              <w:t xml:space="preserve"> folders.</w:t>
+            </w:r>
+          </w:p>
+        </w:tc>
+      </w:tr>
+      <w:tr>
+        <w:trPr>
+          <w:tblCellSpacing w:w="15" w:type="dxa"/>
+        </w:trPr>
+        <w:tc>
+          <w:tcPr>
+            <w:tcW w:w="0" w:type="auto"/>
+            <w:tcBorders>
+              <w:top w:val="single" w:sz="6" w:space="0" w:color="auto"/>
+              <w:left w:val="single" w:sz="6" w:space="0" w:color="auto"/>
+              <w:bottom w:val="single" w:sz="6" w:space="0" w:color="auto"/>
+              <w:right w:val="single" w:sz="6" w:space="0" w:color="auto"/>
+            </w:tcBorders>
+            <w:tcMar>
+              <w:top w:w="120" w:type="dxa"/>
+              <w:left w:w="180" w:type="dxa"/>
+              <w:bottom w:w="120" w:type="dxa"/>
+              <w:right w:w="180" w:type="dxa"/>
+            </w:tcMar>
+            <w:vAlign w:val="center"/>
+            <w:hideMark/>
+          </w:tcPr>
+          <w:p>
+            <w:r>
+              <w:rPr>
+                <w:b/>
+                <w:bCs/>
+              </w:rPr>
+              <w:t>Deploy</w:t>
+            </w:r>
+          </w:p>
+        </w:tc>
+        <w:tc>
+          <w:tcPr>
+            <w:tcW w:w="0" w:type="auto"/>
+            <w:tcBorders>
+              <w:top w:val="single" w:sz="6" w:space="0" w:color="auto"/>
+              <w:left w:val="single" w:sz="6" w:space="0" w:color="auto"/>
+              <w:bottom w:val="single" w:sz="6" w:space="0" w:color="auto"/>
+              <w:right w:val="single" w:sz="6" w:space="0" w:color="auto"/>
+            </w:tcBorders>
+            <w:tcMar>
+              <w:top w:w="120" w:type="dxa"/>
+              <w:left w:w="180" w:type="dxa"/>
+              <w:bottom w:w="120" w:type="dxa"/>
+              <w:right w:w="180" w:type="dxa"/>
+            </w:tcMar>
+            <w:vAlign w:val="center"/>
+            <w:hideMark/>
+          </w:tcPr>
+          <w:p>
+            <w:r>
+              <w:t>Run Command Timeout on EC2.</w:t>
+            </w:r>
+          </w:p>
+        </w:tc>
+        <w:tc>
+          <w:tcPr>
+            <w:tcW w:w="0" w:type="auto"/>
+            <w:tcBorders>
+              <w:top w:val="single" w:sz="6" w:space="0" w:color="auto"/>
+              <w:left w:val="single" w:sz="6" w:space="0" w:color="auto"/>
+              <w:bottom w:val="single" w:sz="6" w:space="0" w:color="auto"/>
+              <w:right w:val="single" w:sz="6" w:space="0" w:color="auto"/>
+            </w:tcBorders>
+            <w:tcMar>
+              <w:top w:w="120" w:type="dxa"/>
+              <w:left w:w="180" w:type="dxa"/>
+              <w:bottom w:w="120" w:type="dxa"/>
+              <w:right w:w="180" w:type="dxa"/>
+            </w:tcMar>
+            <w:vAlign w:val="center"/>
+            <w:hideMark/>
+          </w:tcPr>
+          <w:p>
+            <w:r>
+              <w:t>t</w:t>
+            </w:r>
+            <w:proofErr w:type="gramStart"/>
+            <w:r>
+              <w:t>3.micro</w:t>
+            </w:r>
+            <w:proofErr w:type="gramEnd"/>
+            <w:r>
+              <w:t xml:space="preserve"> instance ran out of RAM/CPU trying to build Java + React simultaneously.</w:t>
+            </w:r>
+          </w:p>
+        </w:tc>
+        <w:tc>
+          <w:tcPr>
+            <w:tcW w:w="0" w:type="auto"/>
+            <w:tcBorders>
+              <w:top w:val="single" w:sz="6" w:space="0" w:color="auto"/>
+              <w:left w:val="single" w:sz="6" w:space="0" w:color="auto"/>
+              <w:bottom w:val="single" w:sz="6" w:space="0" w:color="auto"/>
+              <w:right w:val="single" w:sz="6" w:space="0" w:color="auto"/>
+            </w:tcBorders>
+            <w:tcMar>
+              <w:top w:w="120" w:type="dxa"/>
+              <w:left w:w="180" w:type="dxa"/>
+              <w:bottom w:w="120" w:type="dxa"/>
+              <w:right w:w="180" w:type="dxa"/>
+            </w:tcMar>
+            <w:vAlign w:val="center"/>
+            <w:hideMark/>
+          </w:tcPr>
+          <w:p>
+            <w:r>
+              <w:t xml:space="preserve">Switched to a </w:t>
+            </w:r>
+            <w:r>
+              <w:rPr>
+                <w:b/>
+                <w:bCs/>
+              </w:rPr>
+              <w:t>Docker Hub pipeline</w:t>
+            </w:r>
+            <w:r>
+              <w:t xml:space="preserve">. Build images on GitHub Actions, push to Hub, and only </w:t>
+            </w:r>
+            <w:r>
+              <w:rPr>
+                <w:i/>
+                <w:iCs/>
+              </w:rPr>
+              <w:t>pull</w:t>
+            </w:r>
+            <w:r>
+              <w:t xml:space="preserve"> images on EC2.</w:t>
+            </w:r>
+          </w:p>
+        </w:tc>
+      </w:tr>
+      <w:tr>
+        <w:trPr>
+          <w:tblCellSpacing w:w="15" w:type="dxa"/>
+        </w:trPr>
+        <w:tc>
+          <w:tcPr>
+            <w:tcW w:w="0" w:type="auto"/>
+            <w:tcBorders>
+              <w:top w:val="single" w:sz="6" w:space="0" w:color="auto"/>
+              <w:left w:val="single" w:sz="6" w:space="0" w:color="auto"/>
+              <w:bottom w:val="single" w:sz="6" w:space="0" w:color="auto"/>
+              <w:right w:val="single" w:sz="6" w:space="0" w:color="auto"/>
+            </w:tcBorders>
+            <w:tcMar>
+              <w:top w:w="120" w:type="dxa"/>
+              <w:left w:w="180" w:type="dxa"/>
+              <w:bottom w:w="120" w:type="dxa"/>
+              <w:right w:w="180" w:type="dxa"/>
+            </w:tcMar>
+            <w:vAlign w:val="center"/>
+            <w:hideMark/>
+          </w:tcPr>
+          <w:p>
+            <w:r>
+              <w:rPr>
+                <w:b/>
+                <w:bCs/>
+              </w:rPr>
+              <w:t>Deploy</w:t>
+            </w:r>
+          </w:p>
+        </w:tc>
+        <w:tc>
+          <w:tcPr>
+            <w:tcW w:w="0" w:type="auto"/>
+            <w:tcBorders>
+              <w:top w:val="single" w:sz="6" w:space="0" w:color="auto"/>
+              <w:left w:val="single" w:sz="6" w:space="0" w:color="auto"/>
+              <w:bottom w:val="single" w:sz="6" w:space="0" w:color="auto"/>
+              <w:right w:val="single" w:sz="6" w:space="0" w:color="auto"/>
+            </w:tcBorders>
+            <w:tcMar>
+              <w:top w:w="120" w:type="dxa"/>
+              <w:left w:w="180" w:type="dxa"/>
+              <w:bottom w:w="120" w:type="dxa"/>
+              <w:right w:w="180" w:type="dxa"/>
+            </w:tcMar>
+            <w:vAlign w:val="center"/>
+            <w:hideMark/>
+          </w:tcPr>
+          <w:p>
+            <w:r>
+              <w:t>unauthorized: access token has insufficient scopes.</w:t>
+            </w:r>
+          </w:p>
+        </w:tc>
+        <w:tc>
+          <w:tcPr>
+            <w:tcW w:w="0" w:type="auto"/>
+            <w:tcBorders>
+              <w:top w:val="single" w:sz="6" w:space="0" w:color="auto"/>
+              <w:left w:val="single" w:sz="6" w:space="0" w:color="auto"/>
+              <w:bottom w:val="single" w:sz="6" w:space="0" w:color="auto"/>
+              <w:right w:val="single" w:sz="6" w:space="0" w:color="auto"/>
+            </w:tcBorders>
+            <w:tcMar>
+              <w:top w:w="120" w:type="dxa"/>
+              <w:left w:w="180" w:type="dxa"/>
+              <w:bottom w:w="120" w:type="dxa"/>
+              <w:right w:w="180" w:type="dxa"/>
+            </w:tcMar>
+            <w:vAlign w:val="center"/>
+            <w:hideMark/>
+          </w:tcPr>
+          <w:p>
+            <w:r>
+              <w:t>Docker Hub PAT only had "Read" permissions.</w:t>
+            </w:r>
+          </w:p>
+        </w:tc>
+        <w:tc>
+          <w:tcPr>
+            <w:tcW w:w="0" w:type="auto"/>
+            <w:tcBorders>
+              <w:top w:val="single" w:sz="6" w:space="0" w:color="auto"/>
+              <w:left w:val="single" w:sz="6" w:space="0" w:color="auto"/>
+              <w:bottom w:val="single" w:sz="6" w:space="0" w:color="auto"/>
+              <w:right w:val="single" w:sz="6" w:space="0" w:color="auto"/>
+            </w:tcBorders>
+            <w:tcMar>
+              <w:top w:w="120" w:type="dxa"/>
+              <w:left w:w="180" w:type="dxa"/>
+              <w:bottom w:w="120" w:type="dxa"/>
+              <w:right w:w="180" w:type="dxa"/>
+            </w:tcMar>
+            <w:vAlign w:val="center"/>
+            <w:hideMark/>
+          </w:tcPr>
+          <w:p>
+            <w:r>
+              <w:t>Generated a new PAT with "Read &amp; Write" permissions and updated GitHub Secrets.</w:t>
+            </w:r>
+          </w:p>
+        </w:tc>
+      </w:tr>
+      <w:tr>
+        <w:trPr>
+          <w:tblCellSpacing w:w="15" w:type="dxa"/>
+        </w:trPr>
+        <w:tc>
+          <w:tcPr>
+            <w:tcW w:w="0" w:type="auto"/>
+            <w:tcBorders>
+              <w:top w:val="single" w:sz="6" w:space="0" w:color="auto"/>
+              <w:left w:val="single" w:sz="6" w:space="0" w:color="auto"/>
+              <w:bottom w:val="single" w:sz="6" w:space="0" w:color="auto"/>
+              <w:right w:val="single" w:sz="6" w:space="0" w:color="auto"/>
+            </w:tcBorders>
+            <w:tcMar>
+              <w:top w:w="120" w:type="dxa"/>
+              <w:left w:w="180" w:type="dxa"/>
+              <w:bottom w:w="120" w:type="dxa"/>
+              <w:right w:w="180" w:type="dxa"/>
+            </w:tcMar>
+            <w:vAlign w:val="center"/>
+            <w:hideMark/>
+          </w:tcPr>
+          <w:p>
+            <w:r>
+              <w:rPr>
+                <w:b/>
+                <w:bCs/>
+              </w:rPr>
+              <w:t>Runtime</w:t>
+            </w:r>
+          </w:p>
+        </w:tc>
+        <w:tc>
+          <w:tcPr>
+            <w:tcW w:w="0" w:type="auto"/>
+            <w:tcBorders>
+              <w:top w:val="single" w:sz="6" w:space="0" w:color="auto"/>
+              <w:left w:val="single" w:sz="6" w:space="0" w:color="auto"/>
+              <w:bottom w:val="single" w:sz="6" w:space="0" w:color="auto"/>
+              <w:right w:val="single" w:sz="6" w:space="0" w:color="auto"/>
+            </w:tcBorders>
+            <w:tcMar>
+              <w:top w:w="120" w:type="dxa"/>
+              <w:left w:w="180" w:type="dxa"/>
+              <w:bottom w:w="120" w:type="dxa"/>
+              <w:right w:w="180" w:type="dxa"/>
+            </w:tcMar>
+            <w:vAlign w:val="center"/>
+            <w:hideMark/>
+          </w:tcPr>
+          <w:p>
+            <w:r>
+              <w:t>ERR_CONNECTION_REFUSED on deployed frontend.</w:t>
+            </w:r>
+          </w:p>
+        </w:tc>
+        <w:tc>
+          <w:tcPr>
+            <w:tcW w:w="0" w:type="auto"/>
+            <w:tcBorders>
+              <w:top w:val="single" w:sz="6" w:space="0" w:color="auto"/>
+              <w:left w:val="single" w:sz="6" w:space="0" w:color="auto"/>
+              <w:bottom w:val="single" w:sz="6" w:space="0" w:color="auto"/>
+              <w:right w:val="single" w:sz="6" w:space="0" w:color="auto"/>
+            </w:tcBorders>
+            <w:tcMar>
+              <w:top w:w="120" w:type="dxa"/>
+              <w:left w:w="180" w:type="dxa"/>
+              <w:bottom w:w="120" w:type="dxa"/>
+              <w:right w:w="180" w:type="dxa"/>
+            </w:tcMar>
+            <w:vAlign w:val="center"/>
+            <w:hideMark/>
+          </w:tcPr>
+          <w:p>
+            <w:r>
+              <w:t>React app was making API calls to localhost:8080 (user's laptop) instead of the server IP.</w:t>
+            </w:r>
+          </w:p>
+        </w:tc>
+        <w:tc>
+          <w:tcPr>
+            <w:tcW w:w="0" w:type="auto"/>
+            <w:tcBorders>
+              <w:top w:val="single" w:sz="6" w:space="0" w:color="auto"/>
+              <w:left w:val="single" w:sz="6" w:space="0" w:color="auto"/>
+              <w:bottom w:val="single" w:sz="6" w:space="0" w:color="auto"/>
+              <w:right w:val="single" w:sz="6" w:space="0" w:color="auto"/>
+            </w:tcBorders>
+            <w:tcMar>
+              <w:top w:w="120" w:type="dxa"/>
+              <w:left w:w="180" w:type="dxa"/>
+              <w:bottom w:w="120" w:type="dxa"/>
+              <w:right w:w="180" w:type="dxa"/>
+            </w:tcMar>
+            <w:vAlign w:val="center"/>
+            <w:hideMark/>
+          </w:tcPr>
+          <w:p>
+            <w:r>
+              <w:t xml:space="preserve">Configured VITE_API_URL </w:t>
+            </w:r>
+            <w:proofErr w:type="gramStart"/>
+            <w:r>
+              <w:t>in .</w:t>
+            </w:r>
+            <w:proofErr w:type="spellStart"/>
+            <w:r>
+              <w:t>env</w:t>
+            </w:r>
+            <w:proofErr w:type="gramEnd"/>
+            <w:r>
+              <w:t>.production</w:t>
+            </w:r>
+            <w:proofErr w:type="spellEnd"/>
+            <w:r>
+              <w:t xml:space="preserve"> and updated all fetch calls to use this variable.</w:t>
+            </w:r>
+          </w:p>
+        </w:tc>
+      </w:tr>
+      <w:tr>
+        <w:trPr>
+          <w:tblCellSpacing w:w="15" w:type="dxa"/>
+        </w:trPr>
+        <w:tc>
+          <w:tcPr>
+            <w:tcW w:w="0" w:type="auto"/>
+            <w:tcBorders>
+              <w:top w:val="single" w:sz="6" w:space="0" w:color="auto"/>
+              <w:left w:val="single" w:sz="6" w:space="0" w:color="auto"/>
+              <w:bottom w:val="single" w:sz="6" w:space="0" w:color="auto"/>
+              <w:right w:val="single" w:sz="6" w:space="0" w:color="auto"/>
+            </w:tcBorders>
+            <w:tcMar>
+              <w:top w:w="120" w:type="dxa"/>
+              <w:left w:w="180" w:type="dxa"/>
+              <w:bottom w:w="120" w:type="dxa"/>
+              <w:right w:w="180" w:type="dxa"/>
+            </w:tcMar>
+            <w:vAlign w:val="center"/>
+            <w:hideMark/>
+          </w:tcPr>
+          <w:p>
+            <w:r>
+              <w:rPr>
+                <w:b/>
+                <w:bCs/>
+              </w:rPr>
+              <w:t>Runtime</w:t>
+            </w:r>
+          </w:p>
+        </w:tc>
+        <w:tc>
+          <w:tcPr>
+            <w:tcW w:w="0" w:type="auto"/>
+            <w:tcBorders>
+              <w:top w:val="single" w:sz="6" w:space="0" w:color="auto"/>
+              <w:left w:val="single" w:sz="6" w:space="0" w:color="auto"/>
+              <w:bottom w:val="single" w:sz="6" w:space="0" w:color="auto"/>
+              <w:right w:val="single" w:sz="6" w:space="0" w:color="auto"/>
+            </w:tcBorders>
+            <w:tcMar>
+              <w:top w:w="120" w:type="dxa"/>
+              <w:left w:w="180" w:type="dxa"/>
+              <w:bottom w:w="120" w:type="dxa"/>
+              <w:right w:w="180" w:type="dxa"/>
+            </w:tcMar>
+            <w:vAlign w:val="center"/>
+            <w:hideMark/>
+          </w:tcPr>
+          <w:p>
+            <w:r>
+              <w:t>CORS error / 403 Forbidden on deployed app.</w:t>
+            </w:r>
+          </w:p>
+        </w:tc>
+        <w:tc>
+          <w:tcPr>
+            <w:tcW w:w="0" w:type="auto"/>
+            <w:tcBorders>
+              <w:top w:val="single" w:sz="6" w:space="0" w:color="auto"/>
+              <w:left w:val="single" w:sz="6" w:space="0" w:color="auto"/>
+              <w:bottom w:val="single" w:sz="6" w:space="0" w:color="auto"/>
+              <w:right w:val="single" w:sz="6" w:space="0" w:color="auto"/>
+            </w:tcBorders>
+            <w:tcMar>
+              <w:top w:w="120" w:type="dxa"/>
+              <w:left w:w="180" w:type="dxa"/>
+              <w:bottom w:w="120" w:type="dxa"/>
+              <w:right w:w="180" w:type="dxa"/>
+            </w:tcMar>
+            <w:vAlign w:val="center"/>
+            <w:hideMark/>
+          </w:tcPr>
+          <w:p>
+            <w:r>
+              <w:t xml:space="preserve">Backend </w:t>
+            </w:r>
+            <w:proofErr w:type="spellStart"/>
+            <w:r>
+              <w:t>SecurityConfig</w:t>
+            </w:r>
+            <w:proofErr w:type="spellEnd"/>
+            <w:r>
+              <w:t xml:space="preserve"> </w:t>
+            </w:r>
+            <w:proofErr w:type="gramStart"/>
+            <w:r>
+              <w:t>didn't</w:t>
+            </w:r>
+            <w:proofErr w:type="gramEnd"/>
+            <w:r>
+              <w:t xml:space="preserve"> allow requests from the EC2 IP / missing /</w:t>
+            </w:r>
+            <w:proofErr w:type="spellStart"/>
+            <w:r>
+              <w:t>api</w:t>
+            </w:r>
+            <w:proofErr w:type="spellEnd"/>
+            <w:r>
+              <w:t xml:space="preserve"> prefix in frontend URLs.</w:t>
+            </w:r>
+          </w:p>
+        </w:tc>
+        <w:tc>
+          <w:tcPr>
+            <w:tcW w:w="0" w:type="auto"/>
+            <w:tcBorders>
+              <w:top w:val="single" w:sz="6" w:space="0" w:color="auto"/>
+              <w:left w:val="single" w:sz="6" w:space="0" w:color="auto"/>
+              <w:bottom w:val="single" w:sz="6" w:space="0" w:color="auto"/>
+              <w:right w:val="single" w:sz="6" w:space="0" w:color="auto"/>
+            </w:tcBorders>
+            <w:tcMar>
+              <w:top w:w="120" w:type="dxa"/>
+              <w:left w:w="180" w:type="dxa"/>
+              <w:bottom w:w="120" w:type="dxa"/>
+              <w:right w:w="180" w:type="dxa"/>
+            </w:tcMar>
+            <w:vAlign w:val="center"/>
+            <w:hideMark/>
+          </w:tcPr>
+          <w:p>
+            <w:r>
+              <w:t xml:space="preserve">Updated </w:t>
+            </w:r>
+            <w:proofErr w:type="spellStart"/>
+            <w:r>
+              <w:t>SecurityConfig</w:t>
+            </w:r>
+            <w:proofErr w:type="spellEnd"/>
+            <w:r>
+              <w:t xml:space="preserve"> CORS settings and fixed frontend URLs to include /</w:t>
+            </w:r>
+            <w:proofErr w:type="spellStart"/>
+            <w:r>
+              <w:t>api</w:t>
+            </w:r>
+            <w:proofErr w:type="spellEnd"/>
+            <w:r>
+              <w:t xml:space="preserve"> prefix.</w:t>
+            </w:r>
+          </w:p>
+        </w:tc>
+      </w:tr>
+    </w:tbl>
+    <w:p/>
+    <w:tbl>
+      <w:tblPr>
+        <w:tblW w:w="0" w:type="auto"/>
+        <w:tblCellSpacing w:w="15" w:type="dxa"/>
+        <w:tblCellMar>
+          <w:left w:w="0" w:type="dxa"/>
+          <w:right w:w="0" w:type="dxa"/>
+        </w:tblCellMar>
+        <w:tblLook w:val="04A0" w:firstRow="1" w:lastRow="0" w:firstColumn="1" w:lastColumn="0" w:noHBand="0" w:noVBand="1"/>
+      </w:tblPr>
+      <w:tblGrid>
+        <w:gridCol w:w="1690"/>
+        <w:gridCol w:w="2771"/>
+        <w:gridCol w:w="4549"/>
+      </w:tblGrid>
+      <w:tr>
+        <w:trPr>
+          <w:tblHeader/>
+          <w:tblCellSpacing w:w="15" w:type="dxa"/>
+        </w:trPr>
+        <w:tc>
+          <w:tcPr>
+            <w:tcW w:w="0" w:type="auto"/>
+            <w:tcBorders>
+              <w:top w:val="single" w:sz="6" w:space="0" w:color="auto"/>
+              <w:left w:val="single" w:sz="6" w:space="0" w:color="auto"/>
+              <w:bottom w:val="single" w:sz="6" w:space="0" w:color="auto"/>
+              <w:right w:val="single" w:sz="6" w:space="0" w:color="auto"/>
+            </w:tcBorders>
+            <w:tcMar>
+              <w:top w:w="120" w:type="dxa"/>
+              <w:left w:w="180" w:type="dxa"/>
+              <w:bottom w:w="120" w:type="dxa"/>
+              <w:right w:w="180" w:type="dxa"/>
+            </w:tcMar>
+            <w:vAlign w:val="center"/>
+            <w:hideMark/>
+          </w:tcPr>
+          <w:p>
+            <w:r>
+              <w:rPr>
+                <w:b/>
+                <w:bCs/>
+              </w:rPr>
+              <w:lastRenderedPageBreak/>
+              <w:t>Category</w:t>
+            </w:r>
+          </w:p>
+        </w:tc>
+        <w:tc>
+          <w:tcPr>
+            <w:tcW w:w="0" w:type="auto"/>
+            <w:tcBorders>
+              <w:top w:val="single" w:sz="6" w:space="0" w:color="auto"/>
+              <w:left w:val="single" w:sz="6" w:space="0" w:color="auto"/>
+              <w:bottom w:val="single" w:sz="6" w:space="0" w:color="auto"/>
+              <w:right w:val="single" w:sz="6" w:space="0" w:color="auto"/>
+            </w:tcBorders>
+            <w:tcMar>
+              <w:top w:w="120" w:type="dxa"/>
+              <w:left w:w="180" w:type="dxa"/>
+              <w:bottom w:w="120" w:type="dxa"/>
+              <w:right w:w="180" w:type="dxa"/>
+            </w:tcMar>
+            <w:vAlign w:val="center"/>
+            <w:hideMark/>
+          </w:tcPr>
+          <w:p>
+            <w:r>
+              <w:rPr>
+                <w:b/>
+                <w:bCs/>
+              </w:rPr>
+              <w:t>Issue / Enhancement</w:t>
+            </w:r>
+          </w:p>
+        </w:tc>
+        <w:tc>
+          <w:tcPr>
+            <w:tcW w:w="0" w:type="auto"/>
+            <w:tcBorders>
+              <w:top w:val="single" w:sz="6" w:space="0" w:color="auto"/>
+              <w:left w:val="single" w:sz="6" w:space="0" w:color="auto"/>
+              <w:bottom w:val="single" w:sz="6" w:space="0" w:color="auto"/>
+              <w:right w:val="single" w:sz="6" w:space="0" w:color="auto"/>
+            </w:tcBorders>
+            <w:tcMar>
+              <w:top w:w="120" w:type="dxa"/>
+              <w:left w:w="180" w:type="dxa"/>
+              <w:bottom w:w="120" w:type="dxa"/>
+              <w:right w:w="180" w:type="dxa"/>
+            </w:tcMar>
+            <w:vAlign w:val="center"/>
+            <w:hideMark/>
+          </w:tcPr>
+          <w:p>
+            <w:r>
+              <w:rPr>
+                <w:b/>
+                <w:bCs/>
+              </w:rPr>
+              <w:t>Description / Fix</w:t>
+            </w:r>
+          </w:p>
+        </w:tc>
+      </w:tr>
+      <w:tr>
+        <w:trPr>
+          <w:tblCellSpacing w:w="15" w:type="dxa"/>
+        </w:trPr>
+        <w:tc>
+          <w:tcPr>
+            <w:tcW w:w="0" w:type="auto"/>
+            <w:tcBorders>
+              <w:top w:val="single" w:sz="6" w:space="0" w:color="auto"/>
+              <w:left w:val="single" w:sz="6" w:space="0" w:color="auto"/>
+              <w:bottom w:val="single" w:sz="6" w:space="0" w:color="auto"/>
+              <w:right w:val="single" w:sz="6" w:space="0" w:color="auto"/>
+            </w:tcBorders>
+            <w:tcMar>
+              <w:top w:w="120" w:type="dxa"/>
+              <w:left w:w="180" w:type="dxa"/>
+              <w:bottom w:w="120" w:type="dxa"/>
+              <w:right w:w="180" w:type="dxa"/>
+            </w:tcMar>
+            <w:vAlign w:val="center"/>
+            <w:hideMark/>
+          </w:tcPr>
+          <w:p>
+            <w:r>
+              <w:rPr>
+                <w:b/>
+                <w:bCs/>
+              </w:rPr>
+              <w:t>UI Bug</w:t>
+            </w:r>
+          </w:p>
+        </w:tc>
+        <w:tc>
+          <w:tcPr>
+            <w:tcW w:w="0" w:type="auto"/>
+            <w:tcBorders>
+              <w:top w:val="single" w:sz="6" w:space="0" w:color="auto"/>
+              <w:left w:val="single" w:sz="6" w:space="0" w:color="auto"/>
+              <w:bottom w:val="single" w:sz="6" w:space="0" w:color="auto"/>
+              <w:right w:val="single" w:sz="6" w:space="0" w:color="auto"/>
+            </w:tcBorders>
+            <w:tcMar>
+              <w:top w:w="120" w:type="dxa"/>
+              <w:left w:w="180" w:type="dxa"/>
+              <w:bottom w:w="120" w:type="dxa"/>
+              <w:right w:w="180" w:type="dxa"/>
+            </w:tcMar>
+            <w:vAlign w:val="center"/>
+            <w:hideMark/>
+          </w:tcPr>
+          <w:p>
+            <w:r>
+              <w:t>Dashboard not taking full width/height; white bars visible.</w:t>
+            </w:r>
+          </w:p>
+        </w:tc>
+        <w:tc>
+          <w:tcPr>
+            <w:tcW w:w="0" w:type="auto"/>
+            <w:tcBorders>
+              <w:top w:val="single" w:sz="6" w:space="0" w:color="auto"/>
+              <w:left w:val="single" w:sz="6" w:space="0" w:color="auto"/>
+              <w:bottom w:val="single" w:sz="6" w:space="0" w:color="auto"/>
+              <w:right w:val="single" w:sz="6" w:space="0" w:color="auto"/>
+            </w:tcBorders>
+            <w:tcMar>
+              <w:top w:w="120" w:type="dxa"/>
+              <w:left w:w="180" w:type="dxa"/>
+              <w:bottom w:w="120" w:type="dxa"/>
+              <w:right w:w="180" w:type="dxa"/>
+            </w:tcMar>
+            <w:vAlign w:val="center"/>
+            <w:hideMark/>
+          </w:tcPr>
+          <w:p>
+            <w:r>
+              <w:rPr>
+                <w:b/>
+                <w:bCs/>
+              </w:rPr>
+              <w:t>Cause:</w:t>
+            </w:r>
+            <w:r>
+              <w:t xml:space="preserve"> Default HTML margins and lack of height constraints on root elements. </w:t>
+            </w:r>
+          </w:p>
+          <w:p>
+            <w:r>
+              <w:br/>
+            </w:r>
+          </w:p>
+          <w:p>
+            <w:r>
+              <w:rPr>
+                <w:b/>
+                <w:bCs/>
+              </w:rPr>
+              <w:t>Fix:</w:t>
+            </w:r>
+            <w:r>
+              <w:t xml:space="preserve"> Added </w:t>
+            </w:r>
+            <w:proofErr w:type="spellStart"/>
+            <w:r>
+              <w:t>minHeight</w:t>
+            </w:r>
+            <w:proofErr w:type="spellEnd"/>
+            <w:r>
+              <w:t xml:space="preserve">: "100vh", width: "100vw", and </w:t>
+            </w:r>
+            <w:proofErr w:type="spellStart"/>
+            <w:r>
+              <w:t>flexDirection</w:t>
+            </w:r>
+            <w:proofErr w:type="spellEnd"/>
+            <w:r>
+              <w:t xml:space="preserve">: "column" to the root </w:t>
+            </w:r>
+            <w:proofErr w:type="gramStart"/>
+            <w:r>
+              <w:t>Box</w:t>
+            </w:r>
+            <w:proofErr w:type="gramEnd"/>
+            <w:r>
+              <w:t xml:space="preserve">. Set </w:t>
+            </w:r>
+            <w:proofErr w:type="spellStart"/>
+            <w:r>
+              <w:t>maxWidth</w:t>
+            </w:r>
+            <w:proofErr w:type="spellEnd"/>
+            <w:r>
+              <w:t>={false} on the main Container to allow full-width expansion.</w:t>
+            </w:r>
+          </w:p>
+        </w:tc>
+      </w:tr>
+      <w:tr>
+        <w:trPr>
+          <w:tblCellSpacing w:w="15" w:type="dxa"/>
+        </w:trPr>
+        <w:tc>
+          <w:tcPr>
+            <w:tcW w:w="0" w:type="auto"/>
+            <w:tcBorders>
+              <w:top w:val="single" w:sz="6" w:space="0" w:color="auto"/>
+              <w:left w:val="single" w:sz="6" w:space="0" w:color="auto"/>
+              <w:bottom w:val="single" w:sz="6" w:space="0" w:color="auto"/>
+              <w:right w:val="single" w:sz="6" w:space="0" w:color="auto"/>
+            </w:tcBorders>
+            <w:tcMar>
+              <w:top w:w="120" w:type="dxa"/>
+              <w:left w:w="180" w:type="dxa"/>
+              <w:bottom w:w="120" w:type="dxa"/>
+              <w:right w:w="180" w:type="dxa"/>
+            </w:tcMar>
+            <w:vAlign w:val="center"/>
+            <w:hideMark/>
+          </w:tcPr>
+          <w:p>
+            <w:r>
+              <w:rPr>
+                <w:b/>
+                <w:bCs/>
+              </w:rPr>
+              <w:t>UI Bug</w:t>
+            </w:r>
+          </w:p>
+        </w:tc>
+        <w:tc>
+          <w:tcPr>
+            <w:tcW w:w="0" w:type="auto"/>
+            <w:tcBorders>
+              <w:top w:val="single" w:sz="6" w:space="0" w:color="auto"/>
+              <w:left w:val="single" w:sz="6" w:space="0" w:color="auto"/>
+              <w:bottom w:val="single" w:sz="6" w:space="0" w:color="auto"/>
+              <w:right w:val="single" w:sz="6" w:space="0" w:color="auto"/>
+            </w:tcBorders>
+            <w:tcMar>
+              <w:top w:w="120" w:type="dxa"/>
+              <w:left w:w="180" w:type="dxa"/>
+              <w:bottom w:w="120" w:type="dxa"/>
+              <w:right w:w="180" w:type="dxa"/>
+            </w:tcMar>
+            <w:vAlign w:val="center"/>
+            <w:hideMark/>
+          </w:tcPr>
+          <w:p>
+            <w:r>
+              <w:t>Horizontal scrollbar on Transactions table.</w:t>
+            </w:r>
+          </w:p>
+        </w:tc>
+        <w:tc>
+          <w:tcPr>
+            <w:tcW w:w="0" w:type="auto"/>
+            <w:tcBorders>
+              <w:top w:val="single" w:sz="6" w:space="0" w:color="auto"/>
+              <w:left w:val="single" w:sz="6" w:space="0" w:color="auto"/>
+              <w:bottom w:val="single" w:sz="6" w:space="0" w:color="auto"/>
+              <w:right w:val="single" w:sz="6" w:space="0" w:color="auto"/>
+            </w:tcBorders>
+            <w:tcMar>
+              <w:top w:w="120" w:type="dxa"/>
+              <w:left w:w="180" w:type="dxa"/>
+              <w:bottom w:w="120" w:type="dxa"/>
+              <w:right w:w="180" w:type="dxa"/>
+            </w:tcMar>
+            <w:vAlign w:val="center"/>
+            <w:hideMark/>
+          </w:tcPr>
+          <w:p>
+            <w:r>
+              <w:rPr>
+                <w:b/>
+                <w:bCs/>
+              </w:rPr>
+              <w:t>Cause:</w:t>
+            </w:r>
+            <w:r>
+              <w:t xml:space="preserve"> Grid layout negative margins interacting with container padding. </w:t>
+            </w:r>
+          </w:p>
+          <w:p>
+            <w:r>
+              <w:br/>
+            </w:r>
+          </w:p>
+          <w:p>
+            <w:r>
+              <w:rPr>
+                <w:b/>
+                <w:bCs/>
+              </w:rPr>
+              <w:t>Fix:</w:t>
+            </w:r>
+            <w:r>
+              <w:t xml:space="preserve"> Added </w:t>
+            </w:r>
+            <w:proofErr w:type="spellStart"/>
+            <w:r>
+              <w:t>overflowX</w:t>
+            </w:r>
+            <w:proofErr w:type="spellEnd"/>
+            <w:r>
+              <w:t xml:space="preserve">: "hidden" to the root </w:t>
+            </w:r>
+            <w:proofErr w:type="gramStart"/>
+            <w:r>
+              <w:t>Box</w:t>
+            </w:r>
+            <w:proofErr w:type="gramEnd"/>
+            <w:r>
+              <w:t>.</w:t>
+            </w:r>
+          </w:p>
+        </w:tc>
+      </w:tr>
+      <w:tr>
+        <w:trPr>
+          <w:tblCellSpacing w:w="15" w:type="dxa"/>
+        </w:trPr>
+        <w:tc>
+          <w:tcPr>
+            <w:tcW w:w="0" w:type="auto"/>
+            <w:tcBorders>
+              <w:top w:val="single" w:sz="6" w:space="0" w:color="auto"/>
+              <w:left w:val="single" w:sz="6" w:space="0" w:color="auto"/>
+              <w:bottom w:val="single" w:sz="6" w:space="0" w:color="auto"/>
+              <w:right w:val="single" w:sz="6" w:space="0" w:color="auto"/>
+            </w:tcBorders>
+            <w:tcMar>
+              <w:top w:w="120" w:type="dxa"/>
+              <w:left w:w="180" w:type="dxa"/>
+              <w:bottom w:w="120" w:type="dxa"/>
+              <w:right w:w="180" w:type="dxa"/>
+            </w:tcMar>
+            <w:vAlign w:val="center"/>
+            <w:hideMark/>
+          </w:tcPr>
+          <w:p>
+            <w:r>
+              <w:rPr>
+                <w:b/>
+                <w:bCs/>
+              </w:rPr>
+              <w:t>UI Bug</w:t>
+            </w:r>
+          </w:p>
+        </w:tc>
+        <w:tc>
+          <w:tcPr>
+            <w:tcW w:w="0" w:type="auto"/>
+            <w:tcBorders>
+              <w:top w:val="single" w:sz="6" w:space="0" w:color="auto"/>
+              <w:left w:val="single" w:sz="6" w:space="0" w:color="auto"/>
+              <w:bottom w:val="single" w:sz="6" w:space="0" w:color="auto"/>
+              <w:right w:val="single" w:sz="6" w:space="0" w:color="auto"/>
+            </w:tcBorders>
+            <w:tcMar>
+              <w:top w:w="120" w:type="dxa"/>
+              <w:left w:w="180" w:type="dxa"/>
+              <w:bottom w:w="120" w:type="dxa"/>
+              <w:right w:w="180" w:type="dxa"/>
+            </w:tcMar>
+            <w:vAlign w:val="center"/>
+            <w:hideMark/>
+          </w:tcPr>
+          <w:p>
+            <w:r>
+              <w:t>TypeScript Error: Property 'item' does not exist.</w:t>
+            </w:r>
+          </w:p>
+        </w:tc>
+        <w:tc>
+          <w:tcPr>
+            <w:tcW w:w="0" w:type="auto"/>
+            <w:tcBorders>
+              <w:top w:val="single" w:sz="6" w:space="0" w:color="auto"/>
+              <w:left w:val="single" w:sz="6" w:space="0" w:color="auto"/>
+              <w:bottom w:val="single" w:sz="6" w:space="0" w:color="auto"/>
+              <w:right w:val="single" w:sz="6" w:space="0" w:color="auto"/>
+            </w:tcBorders>
+            <w:tcMar>
+              <w:top w:w="120" w:type="dxa"/>
+              <w:left w:w="180" w:type="dxa"/>
+              <w:bottom w:w="120" w:type="dxa"/>
+              <w:right w:w="180" w:type="dxa"/>
+            </w:tcMar>
+            <w:vAlign w:val="center"/>
+            <w:hideMark/>
+          </w:tcPr>
+          <w:p>
+            <w:r>
+              <w:rPr>
+                <w:b/>
+                <w:bCs/>
+              </w:rPr>
+              <w:t>Cause:</w:t>
+            </w:r>
+            <w:r>
+              <w:t xml:space="preserve"> Incompatible MUI Grid props for the installed version. </w:t>
+            </w:r>
+          </w:p>
+          <w:p>
+            <w:r>
+              <w:br/>
+            </w:r>
+          </w:p>
+          <w:p>
+            <w:r>
+              <w:rPr>
+                <w:b/>
+                <w:bCs/>
+              </w:rPr>
+              <w:t>Fix:</w:t>
+            </w:r>
+            <w:r>
+              <w:t xml:space="preserve"> Removed invalid item props from Register/Login pages; added missing item props to Dashboard grids where required by TS definitions.</w:t>
+            </w:r>
+          </w:p>
+        </w:tc>
+      </w:tr>
+      <w:tr>
+        <w:trPr>
+          <w:tblCellSpacing w:w="15" w:type="dxa"/>
+        </w:trPr>
+        <w:tc>
+          <w:tcPr>
+            <w:tcW w:w="0" w:type="auto"/>
+            <w:tcBorders>
+              <w:top w:val="single" w:sz="6" w:space="0" w:color="auto"/>
+              <w:left w:val="single" w:sz="6" w:space="0" w:color="auto"/>
+              <w:bottom w:val="single" w:sz="6" w:space="0" w:color="auto"/>
+              <w:right w:val="single" w:sz="6" w:space="0" w:color="auto"/>
+            </w:tcBorders>
+            <w:tcMar>
+              <w:top w:w="120" w:type="dxa"/>
+              <w:left w:w="180" w:type="dxa"/>
+              <w:bottom w:w="120" w:type="dxa"/>
+              <w:right w:w="180" w:type="dxa"/>
+            </w:tcMar>
+            <w:vAlign w:val="center"/>
+            <w:hideMark/>
+          </w:tcPr>
+          <w:p>
+            <w:r>
+              <w:rPr>
+                <w:b/>
+                <w:bCs/>
+              </w:rPr>
+              <w:t>UI Bug</w:t>
+            </w:r>
+          </w:p>
+        </w:tc>
+        <w:tc>
+          <w:tcPr>
+            <w:tcW w:w="0" w:type="auto"/>
+            <w:tcBorders>
+              <w:top w:val="single" w:sz="6" w:space="0" w:color="auto"/>
+              <w:left w:val="single" w:sz="6" w:space="0" w:color="auto"/>
+              <w:bottom w:val="single" w:sz="6" w:space="0" w:color="auto"/>
+              <w:right w:val="single" w:sz="6" w:space="0" w:color="auto"/>
+            </w:tcBorders>
+            <w:tcMar>
+              <w:top w:w="120" w:type="dxa"/>
+              <w:left w:w="180" w:type="dxa"/>
+              <w:bottom w:w="120" w:type="dxa"/>
+              <w:right w:w="180" w:type="dxa"/>
+            </w:tcMar>
+            <w:vAlign w:val="center"/>
+            <w:hideMark/>
+          </w:tcPr>
+          <w:p>
+            <w:r>
+              <w:t>"</w:t>
+            </w:r>
+            <w:proofErr w:type="spellStart"/>
+            <w:r>
+              <w:t>SelectChangeEvent</w:t>
+            </w:r>
+            <w:proofErr w:type="spellEnd"/>
+            <w:r>
+              <w:t>" not exported.</w:t>
+            </w:r>
+          </w:p>
+        </w:tc>
+        <w:tc>
+          <w:tcPr>
+            <w:tcW w:w="0" w:type="auto"/>
+            <w:tcBorders>
+              <w:top w:val="single" w:sz="6" w:space="0" w:color="auto"/>
+              <w:left w:val="single" w:sz="6" w:space="0" w:color="auto"/>
+              <w:bottom w:val="single" w:sz="6" w:space="0" w:color="auto"/>
+              <w:right w:val="single" w:sz="6" w:space="0" w:color="auto"/>
+            </w:tcBorders>
+            <w:tcMar>
+              <w:top w:w="120" w:type="dxa"/>
+              <w:left w:w="180" w:type="dxa"/>
+              <w:bottom w:w="120" w:type="dxa"/>
+              <w:right w:w="180" w:type="dxa"/>
+            </w:tcMar>
+            <w:vAlign w:val="center"/>
+            <w:hideMark/>
+          </w:tcPr>
+          <w:p>
+            <w:r>
+              <w:rPr>
+                <w:b/>
+                <w:bCs/>
+              </w:rPr>
+              <w:t>Cause:</w:t>
+            </w:r>
+            <w:r>
+              <w:t xml:space="preserve"> Incorrect import path. </w:t>
+            </w:r>
+          </w:p>
+          <w:p>
+            <w:r>
+              <w:br/>
+            </w:r>
+          </w:p>
+          <w:p>
+            <w:r>
+              <w:rPr>
+                <w:b/>
+                <w:bCs/>
+              </w:rPr>
+              <w:t>Fix:</w:t>
+            </w:r>
+            <w:r>
+              <w:t xml:space="preserve"> Updated import to import </w:t>
+            </w:r>
+            <w:proofErr w:type="gramStart"/>
+            <w:r>
+              <w:t xml:space="preserve">{ </w:t>
+            </w:r>
+            <w:proofErr w:type="spellStart"/>
+            <w:r>
+              <w:t>SelectChangeEvent</w:t>
+            </w:r>
+            <w:proofErr w:type="spellEnd"/>
+            <w:proofErr w:type="gramEnd"/>
+            <w:r>
+              <w:t xml:space="preserve"> } from "@</w:t>
+            </w:r>
+            <w:proofErr w:type="spellStart"/>
+            <w:r>
+              <w:t>mui</w:t>
+            </w:r>
+            <w:proofErr w:type="spellEnd"/>
+            <w:r>
+              <w:t>/material/Select</w:t>
+            </w:r>
+            <w:proofErr w:type="gramStart"/>
+            <w:r>
+              <w:t>";.</w:t>
+            </w:r>
+            <w:proofErr w:type="gramEnd"/>
+          </w:p>
+        </w:tc>
+      </w:tr>
+      <w:tr>
+        <w:trPr>
+          <w:tblCellSpacing w:w="15" w:type="dxa"/>
+        </w:trPr>
+        <w:tc>
+          <w:tcPr>
+            <w:tcW w:w="0" w:type="auto"/>
+            <w:tcBorders>
+              <w:top w:val="single" w:sz="6" w:space="0" w:color="auto"/>
+              <w:left w:val="single" w:sz="6" w:space="0" w:color="auto"/>
+              <w:bottom w:val="single" w:sz="6" w:space="0" w:color="auto"/>
+              <w:right w:val="single" w:sz="6" w:space="0" w:color="auto"/>
+            </w:tcBorders>
+            <w:tcMar>
+              <w:top w:w="120" w:type="dxa"/>
+              <w:left w:w="180" w:type="dxa"/>
+              <w:bottom w:w="120" w:type="dxa"/>
+              <w:right w:w="180" w:type="dxa"/>
+            </w:tcMar>
+            <w:vAlign w:val="center"/>
+            <w:hideMark/>
+          </w:tcPr>
+          <w:p>
+            <w:r>
+              <w:rPr>
+                <w:b/>
+                <w:bCs/>
+              </w:rPr>
+              <w:t>Enhancement</w:t>
+            </w:r>
+          </w:p>
+        </w:tc>
+        <w:tc>
+          <w:tcPr>
+            <w:tcW w:w="0" w:type="auto"/>
+            <w:tcBorders>
+              <w:top w:val="single" w:sz="6" w:space="0" w:color="auto"/>
+              <w:left w:val="single" w:sz="6" w:space="0" w:color="auto"/>
+              <w:bottom w:val="single" w:sz="6" w:space="0" w:color="auto"/>
+              <w:right w:val="single" w:sz="6" w:space="0" w:color="auto"/>
+            </w:tcBorders>
+            <w:tcMar>
+              <w:top w:w="120" w:type="dxa"/>
+              <w:left w:w="180" w:type="dxa"/>
+              <w:bottom w:w="120" w:type="dxa"/>
+              <w:right w:w="180" w:type="dxa"/>
+            </w:tcMar>
+            <w:vAlign w:val="center"/>
+            <w:hideMark/>
+          </w:tcPr>
+          <w:p>
+            <w:r>
+              <w:rPr>
+                <w:b/>
+                <w:bCs/>
+              </w:rPr>
+              <w:t>Complete Visual Overhaul (Dark Mode)</w:t>
+            </w:r>
+          </w:p>
+        </w:tc>
+        <w:tc>
+          <w:tcPr>
+            <w:tcW w:w="0" w:type="auto"/>
+            <w:tcBorders>
+              <w:top w:val="single" w:sz="6" w:space="0" w:color="auto"/>
+              <w:left w:val="single" w:sz="6" w:space="0" w:color="auto"/>
+              <w:bottom w:val="single" w:sz="6" w:space="0" w:color="auto"/>
+              <w:right w:val="single" w:sz="6" w:space="0" w:color="auto"/>
+            </w:tcBorders>
+            <w:tcMar>
+              <w:top w:w="120" w:type="dxa"/>
+              <w:left w:w="180" w:type="dxa"/>
+              <w:bottom w:w="120" w:type="dxa"/>
+              <w:right w:w="180" w:type="dxa"/>
+            </w:tcMar>
+            <w:vAlign w:val="center"/>
+            <w:hideMark/>
+          </w:tcPr>
+          <w:p>
+            <w:r>
+              <w:t xml:space="preserve">Replaced all CSS/HTML with a custom </w:t>
+            </w:r>
+            <w:r>
+              <w:rPr>
+                <w:b/>
+                <w:bCs/>
+              </w:rPr>
+              <w:t>Material UI Theme</w:t>
+            </w:r>
+            <w:r>
+              <w:t>. Implemented a global Dark Mode palette (#121212 background, #90caf9 primary).</w:t>
+            </w:r>
+          </w:p>
+        </w:tc>
+      </w:tr>
+      <w:tr>
+        <w:trPr>
+          <w:tblCellSpacing w:w="15" w:type="dxa"/>
+        </w:trPr>
+        <w:tc>
+          <w:tcPr>
+            <w:tcW w:w="0" w:type="auto"/>
+            <w:tcBorders>
+              <w:top w:val="single" w:sz="6" w:space="0" w:color="auto"/>
+              <w:left w:val="single" w:sz="6" w:space="0" w:color="auto"/>
+              <w:bottom w:val="single" w:sz="6" w:space="0" w:color="auto"/>
+              <w:right w:val="single" w:sz="6" w:space="0" w:color="auto"/>
+            </w:tcBorders>
+            <w:tcMar>
+              <w:top w:w="120" w:type="dxa"/>
+              <w:left w:w="180" w:type="dxa"/>
+              <w:bottom w:w="120" w:type="dxa"/>
+              <w:right w:w="180" w:type="dxa"/>
+            </w:tcMar>
+            <w:vAlign w:val="center"/>
+            <w:hideMark/>
+          </w:tcPr>
+          <w:p>
+            <w:r>
+              <w:rPr>
+                <w:b/>
+                <w:bCs/>
+              </w:rPr>
+              <w:lastRenderedPageBreak/>
+              <w:t>Enhancement</w:t>
+            </w:r>
+          </w:p>
+        </w:tc>
+        <w:tc>
+          <w:tcPr>
+            <w:tcW w:w="0" w:type="auto"/>
+            <w:tcBorders>
+              <w:top w:val="single" w:sz="6" w:space="0" w:color="auto"/>
+              <w:left w:val="single" w:sz="6" w:space="0" w:color="auto"/>
+              <w:bottom w:val="single" w:sz="6" w:space="0" w:color="auto"/>
+              <w:right w:val="single" w:sz="6" w:space="0" w:color="auto"/>
+            </w:tcBorders>
+            <w:tcMar>
+              <w:top w:w="120" w:type="dxa"/>
+              <w:left w:w="180" w:type="dxa"/>
+              <w:bottom w:w="120" w:type="dxa"/>
+              <w:right w:w="180" w:type="dxa"/>
+            </w:tcMar>
+            <w:vAlign w:val="center"/>
+            <w:hideMark/>
+          </w:tcPr>
+          <w:p>
+            <w:r>
+              <w:rPr>
+                <w:b/>
+                <w:bCs/>
+              </w:rPr>
+              <w:t>Component-Based Dashboard Layout</w:t>
+            </w:r>
+          </w:p>
+        </w:tc>
+        <w:tc>
+          <w:tcPr>
+            <w:tcW w:w="0" w:type="auto"/>
+            <w:tcBorders>
+              <w:top w:val="single" w:sz="6" w:space="0" w:color="auto"/>
+              <w:left w:val="single" w:sz="6" w:space="0" w:color="auto"/>
+              <w:bottom w:val="single" w:sz="6" w:space="0" w:color="auto"/>
+              <w:right w:val="single" w:sz="6" w:space="0" w:color="auto"/>
+            </w:tcBorders>
+            <w:tcMar>
+              <w:top w:w="120" w:type="dxa"/>
+              <w:left w:w="180" w:type="dxa"/>
+              <w:bottom w:w="120" w:type="dxa"/>
+              <w:right w:w="180" w:type="dxa"/>
+            </w:tcMar>
+            <w:vAlign w:val="center"/>
+            <w:hideMark/>
+          </w:tcPr>
+          <w:p>
+            <w:r>
+              <w:t xml:space="preserve">Refactored </w:t>
+            </w:r>
+            <w:proofErr w:type="spellStart"/>
+            <w:r>
+              <w:t>Dashboard.tsx</w:t>
+            </w:r>
+            <w:proofErr w:type="spellEnd"/>
+            <w:r>
+              <w:t xml:space="preserve"> to use a responsive Grid system with Cards for widgets (Charts, Tables, Controls). Added an </w:t>
+            </w:r>
+            <w:proofErr w:type="spellStart"/>
+            <w:r>
+              <w:t>AppBar</w:t>
+            </w:r>
+            <w:proofErr w:type="spellEnd"/>
+            <w:r>
+              <w:t xml:space="preserve"> header.</w:t>
+            </w:r>
+          </w:p>
+        </w:tc>
+      </w:tr>
+      <w:tr>
+        <w:trPr>
+          <w:tblCellSpacing w:w="15" w:type="dxa"/>
+        </w:trPr>
+        <w:tc>
+          <w:tcPr>
+            <w:tcW w:w="0" w:type="auto"/>
+            <w:tcBorders>
+              <w:top w:val="single" w:sz="6" w:space="0" w:color="auto"/>
+              <w:left w:val="single" w:sz="6" w:space="0" w:color="auto"/>
+              <w:bottom w:val="single" w:sz="6" w:space="0" w:color="auto"/>
+              <w:right w:val="single" w:sz="6" w:space="0" w:color="auto"/>
+            </w:tcBorders>
+            <w:tcMar>
+              <w:top w:w="120" w:type="dxa"/>
+              <w:left w:w="180" w:type="dxa"/>
+              <w:bottom w:w="120" w:type="dxa"/>
+              <w:right w:w="180" w:type="dxa"/>
+            </w:tcMar>
+            <w:vAlign w:val="center"/>
+            <w:hideMark/>
+          </w:tcPr>
+          <w:p>
+            <w:r>
+              <w:rPr>
+                <w:b/>
+                <w:bCs/>
+              </w:rPr>
+              <w:t>Enhancement</w:t>
+            </w:r>
+          </w:p>
+        </w:tc>
+        <w:tc>
+          <w:tcPr>
+            <w:tcW w:w="0" w:type="auto"/>
+            <w:tcBorders>
+              <w:top w:val="single" w:sz="6" w:space="0" w:color="auto"/>
+              <w:left w:val="single" w:sz="6" w:space="0" w:color="auto"/>
+              <w:bottom w:val="single" w:sz="6" w:space="0" w:color="auto"/>
+              <w:right w:val="single" w:sz="6" w:space="0" w:color="auto"/>
+            </w:tcBorders>
+            <w:tcMar>
+              <w:top w:w="120" w:type="dxa"/>
+              <w:left w:w="180" w:type="dxa"/>
+              <w:bottom w:w="120" w:type="dxa"/>
+              <w:right w:w="180" w:type="dxa"/>
+            </w:tcMar>
+            <w:vAlign w:val="center"/>
+            <w:hideMark/>
+          </w:tcPr>
+          <w:p>
+            <w:r>
+              <w:rPr>
+                <w:b/>
+                <w:bCs/>
+              </w:rPr>
+              <w:t>Visual Feedback</w:t>
+            </w:r>
+          </w:p>
+        </w:tc>
+        <w:tc>
+          <w:tcPr>
+            <w:tcW w:w="0" w:type="auto"/>
+            <w:tcBorders>
+              <w:top w:val="single" w:sz="6" w:space="0" w:color="auto"/>
+              <w:left w:val="single" w:sz="6" w:space="0" w:color="auto"/>
+              <w:bottom w:val="single" w:sz="6" w:space="0" w:color="auto"/>
+              <w:right w:val="single" w:sz="6" w:space="0" w:color="auto"/>
+            </w:tcBorders>
+            <w:tcMar>
+              <w:top w:w="120" w:type="dxa"/>
+              <w:left w:w="180" w:type="dxa"/>
+              <w:bottom w:w="120" w:type="dxa"/>
+              <w:right w:w="180" w:type="dxa"/>
+            </w:tcMar>
+            <w:vAlign w:val="center"/>
+            <w:hideMark/>
+          </w:tcPr>
+          <w:p>
+            <w:r>
+              <w:t>Added &lt;</w:t>
+            </w:r>
+            <w:proofErr w:type="spellStart"/>
+            <w:r>
+              <w:t>CircularProgress</w:t>
+            </w:r>
+            <w:proofErr w:type="spellEnd"/>
+            <w:r>
+              <w:t>&gt; spinners for loading states on buttons and tables. Added color-coding for transaction amounts (Red/Green).</w:t>
+            </w:r>
+          </w:p>
+        </w:tc>
+      </w:tr>
+      <w:tr>
+        <w:trPr>
+          <w:tblCellSpacing w:w="15" w:type="dxa"/>
+        </w:trPr>
+        <w:tc>
+          <w:tcPr>
+            <w:tcW w:w="0" w:type="auto"/>
+            <w:tcBorders>
+              <w:top w:val="single" w:sz="6" w:space="0" w:color="auto"/>
+              <w:left w:val="single" w:sz="6" w:space="0" w:color="auto"/>
+              <w:bottom w:val="single" w:sz="6" w:space="0" w:color="auto"/>
+              <w:right w:val="single" w:sz="6" w:space="0" w:color="auto"/>
+            </w:tcBorders>
+            <w:tcMar>
+              <w:top w:w="120" w:type="dxa"/>
+              <w:left w:w="180" w:type="dxa"/>
+              <w:bottom w:w="120" w:type="dxa"/>
+              <w:right w:w="180" w:type="dxa"/>
+            </w:tcMar>
+            <w:vAlign w:val="center"/>
+            <w:hideMark/>
+          </w:tcPr>
+          <w:p>
+            <w:r>
+              <w:rPr>
+                <w:b/>
+                <w:bCs/>
+              </w:rPr>
+              <w:t>Enhancement</w:t>
+            </w:r>
+          </w:p>
+        </w:tc>
+        <w:tc>
+          <w:tcPr>
+            <w:tcW w:w="0" w:type="auto"/>
+            <w:tcBorders>
+              <w:top w:val="single" w:sz="6" w:space="0" w:color="auto"/>
+              <w:left w:val="single" w:sz="6" w:space="0" w:color="auto"/>
+              <w:bottom w:val="single" w:sz="6" w:space="0" w:color="auto"/>
+              <w:right w:val="single" w:sz="6" w:space="0" w:color="auto"/>
+            </w:tcBorders>
+            <w:tcMar>
+              <w:top w:w="120" w:type="dxa"/>
+              <w:left w:w="180" w:type="dxa"/>
+              <w:bottom w:w="120" w:type="dxa"/>
+              <w:right w:w="180" w:type="dxa"/>
+            </w:tcMar>
+            <w:vAlign w:val="center"/>
+            <w:hideMark/>
+          </w:tcPr>
+          <w:p>
+            <w:r>
+              <w:rPr>
+                <w:b/>
+                <w:bCs/>
+              </w:rPr>
+              <w:t>Modal Forms</w:t>
+            </w:r>
+          </w:p>
+        </w:tc>
+        <w:tc>
+          <w:tcPr>
+            <w:tcW w:w="0" w:type="auto"/>
+            <w:tcBorders>
+              <w:top w:val="single" w:sz="6" w:space="0" w:color="auto"/>
+              <w:left w:val="single" w:sz="6" w:space="0" w:color="auto"/>
+              <w:bottom w:val="single" w:sz="6" w:space="0" w:color="auto"/>
+              <w:right w:val="single" w:sz="6" w:space="0" w:color="auto"/>
+            </w:tcBorders>
+            <w:tcMar>
+              <w:top w:w="120" w:type="dxa"/>
+              <w:left w:w="180" w:type="dxa"/>
+              <w:bottom w:w="120" w:type="dxa"/>
+              <w:right w:w="180" w:type="dxa"/>
+            </w:tcMar>
+            <w:vAlign w:val="center"/>
+            <w:hideMark/>
+          </w:tcPr>
+          <w:p>
+            <w:r>
+              <w:t>Moved Add/Edit Subscription forms into a &lt;Modal&gt; for a cleaner user experience (no page navigation required).</w:t>
+            </w:r>
+          </w:p>
+        </w:tc>
+      </w:tr>
+    </w:tbl>
     <w:p/>
     <w:sectPr>
       <w:pgSz w:w="11906" w:h="16838"/>

</xml_diff>